<commit_message>
Added example simulation to report
</commit_message>
<xml_diff>
--- a/Report.docx
+++ b/Report.docx
@@ -22,6 +22,9 @@
           <w:tab w:val="left" w:pos="4860"/>
         </w:tabs>
       </w:pPr>
+      <w:r>
+        <w:t xml:space="preserve">Jasmin Adzic –  </w:t>
+      </w:r>
     </w:p>
     <w:p>
       <w:pPr>
@@ -149,13 +152,6 @@
     </w:p>
     <w:p>
       <w:pPr>
-        <w:rPr>
-          <w:u w:val="single"/>
-        </w:rPr>
-      </w:pPr>
-    </w:p>
-    <w:p>
-      <w:pPr>
         <w:pStyle w:val="ListParagraph"/>
         <w:numPr>
           <w:ilvl w:val="1"/>
@@ -206,11 +202,9 @@
             <w:pPr>
               <w:jc w:val="center"/>
             </w:pPr>
-            <w:proofErr w:type="spellStart"/>
             <w:r>
               <w:t>Lamda</w:t>
             </w:r>
-            <w:proofErr w:type="spellEnd"/>
           </w:p>
         </w:tc>
         <w:tc>
@@ -529,7 +523,6 @@
         </w:tc>
       </w:tr>
     </w:tbl>
-    <w:p/>
     <w:p>
       <w:pPr>
         <w:pStyle w:val="ListParagraph"/>
@@ -557,15 +550,6 @@
     <w:p>
       <w:pPr>
         <w:pStyle w:val="ListParagraph"/>
-        <w:ind w:left="1440"/>
-        <w:rPr>
-          <w:u w:val="single"/>
-        </w:rPr>
-      </w:pPr>
-    </w:p>
-    <w:p>
-      <w:pPr>
-        <w:pStyle w:val="ListParagraph"/>
         <w:ind w:left="0"/>
         <w:rPr>
           <w:u w:val="single"/>
@@ -575,6 +559,7 @@
         <w:rPr>
           <w:noProof/>
         </w:rPr>
+        <w:lastRenderedPageBreak/>
         <w:drawing>
           <wp:inline distT="0" distB="0" distL="0" distR="0" wp14:anchorId="7B98BEAA" wp14:editId="353E3FE5">
             <wp:extent cx="5762625" cy="1726442"/>
@@ -688,11 +673,9 @@
             <w:pPr>
               <w:jc w:val="center"/>
             </w:pPr>
-            <w:proofErr w:type="spellStart"/>
             <w:r>
               <w:t>Lamda</w:t>
             </w:r>
-            <w:proofErr w:type="spellEnd"/>
           </w:p>
         </w:tc>
         <w:tc>
@@ -1294,7 +1277,6 @@
       </w:tr>
     </w:tbl>
     <w:p/>
-    <w:p/>
     <w:p>
       <w:pPr>
         <w:pStyle w:val="ListParagraph"/>
@@ -1344,34 +1326,137 @@
     <w:p>
       <w:pPr>
         <w:pStyle w:val="ListParagraph"/>
-        <w:ind w:left="1440"/>
-        <w:rPr>
-          <w:u w:val="single"/>
-        </w:rPr>
-      </w:pPr>
+        <w:ind w:left="0"/>
+        <w:jc w:val="center"/>
+      </w:pPr>
+      <w:r>
+        <w:rPr>
+          <w:noProof/>
+        </w:rPr>
+        <w:drawing>
+          <wp:inline distT="0" distB="0" distL="0" distR="0" wp14:anchorId="448F510B" wp14:editId="61F10ECB">
+            <wp:extent cx="5340293" cy="3283695"/>
+            <wp:effectExtent l="0" t="0" r="0" b="0"/>
+            <wp:docPr id="4" name="Picture 4" descr="../1.jpg"/>
+            <wp:cNvGraphicFramePr>
+              <a:graphicFrameLocks xmlns:a="http://schemas.openxmlformats.org/drawingml/2006/main" noChangeAspect="1"/>
+            </wp:cNvGraphicFramePr>
+            <a:graphic xmlns:a="http://schemas.openxmlformats.org/drawingml/2006/main">
+              <a:graphicData uri="http://schemas.openxmlformats.org/drawingml/2006/picture">
+                <pic:pic xmlns:pic="http://schemas.openxmlformats.org/drawingml/2006/picture">
+                  <pic:nvPicPr>
+                    <pic:cNvPr id="0" name="Picture 1" descr="../1.jpg"/>
+                    <pic:cNvPicPr>
+                      <a:picLocks noChangeAspect="1" noChangeArrowheads="1"/>
+                    </pic:cNvPicPr>
+                  </pic:nvPicPr>
+                  <pic:blipFill>
+                    <a:blip r:embed="rId7">
+                      <a:extLst>
+                        <a:ext uri="{28A0092B-C50C-407E-A947-70E740481C1C}">
+                          <a14:useLocalDpi xmlns:a14="http://schemas.microsoft.com/office/drawing/2010/main" val="0"/>
+                        </a:ext>
+                      </a:extLst>
+                    </a:blip>
+                    <a:srcRect/>
+                    <a:stretch>
+                      <a:fillRect/>
+                    </a:stretch>
+                  </pic:blipFill>
+                  <pic:spPr bwMode="auto">
+                    <a:xfrm>
+                      <a:off x="0" y="0"/>
+                      <a:ext cx="5383912" cy="3310516"/>
+                    </a:xfrm>
+                    <a:prstGeom prst="rect">
+                      <a:avLst/>
+                    </a:prstGeom>
+                    <a:noFill/>
+                    <a:ln>
+                      <a:noFill/>
+                    </a:ln>
+                  </pic:spPr>
+                </pic:pic>
+              </a:graphicData>
+            </a:graphic>
+          </wp:inline>
+        </w:drawing>
+      </w:r>
     </w:p>
     <w:p>
       <w:pPr>
         <w:pStyle w:val="ListParagraph"/>
-        <w:ind w:left="1440"/>
-        <w:rPr>
-          <w:u w:val="single"/>
-        </w:rPr>
+        <w:ind w:left="0"/>
       </w:pPr>
     </w:p>
     <w:p>
       <w:pPr>
         <w:pStyle w:val="ListParagraph"/>
-        <w:ind w:left="1440"/>
-        <w:rPr>
-          <w:u w:val="single"/>
-        </w:rPr>
-      </w:pPr>
+        <w:ind w:left="0"/>
+        <w:jc w:val="center"/>
+        <w:rPr>
+          <w:u w:val="single"/>
+        </w:rPr>
+      </w:pPr>
+      <w:r>
+        <w:rPr>
+          <w:noProof/>
+        </w:rPr>
+        <w:drawing>
+          <wp:inline distT="0" distB="0" distL="0" distR="0" wp14:anchorId="3B364B9D" wp14:editId="5CAEC3C3">
+            <wp:extent cx="5403217" cy="3213145"/>
+            <wp:effectExtent l="0" t="0" r="6985" b="12700"/>
+            <wp:docPr id="5" name="Picture 5" descr="../2.jpg"/>
+            <wp:cNvGraphicFramePr>
+              <a:graphicFrameLocks xmlns:a="http://schemas.openxmlformats.org/drawingml/2006/main" noChangeAspect="1"/>
+            </wp:cNvGraphicFramePr>
+            <a:graphic xmlns:a="http://schemas.openxmlformats.org/drawingml/2006/main">
+              <a:graphicData uri="http://schemas.openxmlformats.org/drawingml/2006/picture">
+                <pic:pic xmlns:pic="http://schemas.openxmlformats.org/drawingml/2006/picture">
+                  <pic:nvPicPr>
+                    <pic:cNvPr id="0" name="Picture 2" descr="../2.jpg"/>
+                    <pic:cNvPicPr>
+                      <a:picLocks noChangeAspect="1" noChangeArrowheads="1"/>
+                    </pic:cNvPicPr>
+                  </pic:nvPicPr>
+                  <pic:blipFill>
+                    <a:blip r:embed="rId8">
+                      <a:extLst>
+                        <a:ext uri="{28A0092B-C50C-407E-A947-70E740481C1C}">
+                          <a14:useLocalDpi xmlns:a14="http://schemas.microsoft.com/office/drawing/2010/main" val="0"/>
+                        </a:ext>
+                      </a:extLst>
+                    </a:blip>
+                    <a:srcRect/>
+                    <a:stretch>
+                      <a:fillRect/>
+                    </a:stretch>
+                  </pic:blipFill>
+                  <pic:spPr bwMode="auto">
+                    <a:xfrm>
+                      <a:off x="0" y="0"/>
+                      <a:ext cx="5431668" cy="3230064"/>
+                    </a:xfrm>
+                    <a:prstGeom prst="rect">
+                      <a:avLst/>
+                    </a:prstGeom>
+                    <a:noFill/>
+                    <a:ln>
+                      <a:noFill/>
+                    </a:ln>
+                  </pic:spPr>
+                </pic:pic>
+              </a:graphicData>
+            </a:graphic>
+          </wp:inline>
+        </w:drawing>
+      </w:r>
     </w:p>
     <w:p>
       <w:pPr>
         <w:pStyle w:val="ListParagraph"/>
-        <w:ind w:left="1440"/>
+        <w:ind w:left="0"/>
+        <w:jc w:val="center"/>
         <w:rPr>
           <w:u w:val="single"/>
         </w:rPr>
@@ -1380,106 +1465,81 @@
     <w:p>
       <w:pPr>
         <w:pStyle w:val="ListParagraph"/>
-        <w:ind w:left="1440"/>
-        <w:rPr>
-          <w:u w:val="single"/>
-        </w:rPr>
-      </w:pPr>
-    </w:p>
-    <w:p>
-      <w:pPr>
-        <w:pStyle w:val="ListParagraph"/>
-        <w:ind w:left="1440"/>
-        <w:rPr>
-          <w:u w:val="single"/>
-        </w:rPr>
-      </w:pPr>
-    </w:p>
-    <w:p>
-      <w:pPr>
-        <w:pStyle w:val="ListParagraph"/>
-        <w:ind w:left="1440"/>
-        <w:rPr>
-          <w:u w:val="single"/>
-        </w:rPr>
-      </w:pPr>
-    </w:p>
-    <w:p>
-      <w:pPr>
-        <w:pStyle w:val="ListParagraph"/>
-        <w:ind w:left="1440"/>
-        <w:rPr>
-          <w:u w:val="single"/>
-        </w:rPr>
-      </w:pPr>
-    </w:p>
-    <w:p>
-      <w:pPr>
-        <w:pStyle w:val="ListParagraph"/>
-        <w:ind w:left="1440"/>
-        <w:rPr>
-          <w:u w:val="single"/>
-        </w:rPr>
-      </w:pPr>
-    </w:p>
-    <w:p>
-      <w:pPr>
-        <w:pStyle w:val="ListParagraph"/>
-        <w:ind w:left="1440"/>
-        <w:rPr>
-          <w:u w:val="single"/>
-        </w:rPr>
-      </w:pPr>
-    </w:p>
-    <w:p>
-      <w:pPr>
-        <w:pStyle w:val="ListParagraph"/>
-        <w:ind w:left="1440"/>
-        <w:rPr>
-          <w:u w:val="single"/>
-        </w:rPr>
-      </w:pPr>
-    </w:p>
-    <w:p>
-      <w:pPr>
-        <w:pStyle w:val="ListParagraph"/>
-        <w:ind w:left="1440"/>
-        <w:rPr>
-          <w:u w:val="single"/>
-        </w:rPr>
-      </w:pPr>
-    </w:p>
-    <w:p>
-      <w:pPr>
-        <w:pStyle w:val="ListParagraph"/>
-        <w:ind w:left="1440"/>
-        <w:rPr>
-          <w:u w:val="single"/>
-        </w:rPr>
-      </w:pPr>
-    </w:p>
-    <w:p>
-      <w:pPr>
-        <w:pStyle w:val="ListParagraph"/>
-        <w:ind w:left="1440"/>
-        <w:rPr>
-          <w:u w:val="single"/>
-        </w:rPr>
-      </w:pPr>
-    </w:p>
-    <w:p>
-      <w:pPr>
-        <w:pStyle w:val="ListParagraph"/>
-        <w:ind w:left="1440"/>
-        <w:rPr>
-          <w:u w:val="single"/>
-        </w:rPr>
-      </w:pPr>
-    </w:p>
-    <w:p>
-      <w:pPr>
-        <w:pStyle w:val="ListParagraph"/>
-        <w:ind w:left="1440"/>
+        <w:ind w:left="0"/>
+        <w:jc w:val="center"/>
+        <w:rPr>
+          <w:u w:val="single"/>
+        </w:rPr>
+      </w:pPr>
+      <w:r>
+        <w:rPr>
+          <w:noProof/>
+        </w:rPr>
+        <w:drawing>
+          <wp:inline distT="0" distB="0" distL="0" distR="0" wp14:anchorId="0B9454A5" wp14:editId="73F20008">
+            <wp:extent cx="5434965" cy="3029296"/>
+            <wp:effectExtent l="0" t="0" r="635" b="0"/>
+            <wp:docPr id="6" name="Picture 6" descr="../3.jpg"/>
+            <wp:cNvGraphicFramePr>
+              <a:graphicFrameLocks xmlns:a="http://schemas.openxmlformats.org/drawingml/2006/main" noChangeAspect="1"/>
+            </wp:cNvGraphicFramePr>
+            <a:graphic xmlns:a="http://schemas.openxmlformats.org/drawingml/2006/main">
+              <a:graphicData uri="http://schemas.openxmlformats.org/drawingml/2006/picture">
+                <pic:pic xmlns:pic="http://schemas.openxmlformats.org/drawingml/2006/picture">
+                  <pic:nvPicPr>
+                    <pic:cNvPr id="0" name="Picture 3" descr="../3.jpg"/>
+                    <pic:cNvPicPr>
+                      <a:picLocks noChangeAspect="1" noChangeArrowheads="1"/>
+                    </pic:cNvPicPr>
+                  </pic:nvPicPr>
+                  <pic:blipFill>
+                    <a:blip r:embed="rId9">
+                      <a:extLst>
+                        <a:ext uri="{28A0092B-C50C-407E-A947-70E740481C1C}">
+                          <a14:useLocalDpi xmlns:a14="http://schemas.microsoft.com/office/drawing/2010/main" val="0"/>
+                        </a:ext>
+                      </a:extLst>
+                    </a:blip>
+                    <a:srcRect/>
+                    <a:stretch>
+                      <a:fillRect/>
+                    </a:stretch>
+                  </pic:blipFill>
+                  <pic:spPr bwMode="auto">
+                    <a:xfrm>
+                      <a:off x="0" y="0"/>
+                      <a:ext cx="5466475" cy="3046859"/>
+                    </a:xfrm>
+                    <a:prstGeom prst="rect">
+                      <a:avLst/>
+                    </a:prstGeom>
+                    <a:noFill/>
+                    <a:ln>
+                      <a:noFill/>
+                    </a:ln>
+                  </pic:spPr>
+                </pic:pic>
+              </a:graphicData>
+            </a:graphic>
+          </wp:inline>
+        </w:drawing>
+      </w:r>
+    </w:p>
+    <w:p>
+      <w:pPr>
+        <w:rPr>
+          <w:u w:val="single"/>
+        </w:rPr>
+      </w:pPr>
+      <w:r>
+        <w:rPr>
+          <w:u w:val="single"/>
+        </w:rPr>
+        <w:br w:type="page"/>
+      </w:r>
+    </w:p>
+    <w:p>
+      <w:pPr>
         <w:rPr>
           <w:u w:val="single"/>
         </w:rPr>
@@ -1539,7 +1599,7 @@
                     </pic:cNvPicPr>
                   </pic:nvPicPr>
                   <pic:blipFill>
-                    <a:blip r:embed="rId7">
+                    <a:blip r:embed="rId10">
                       <a:extLst>
                         <a:ext uri="{28A0092B-C50C-407E-A947-70E740481C1C}">
                           <a14:useLocalDpi xmlns:a14="http://schemas.microsoft.com/office/drawing/2010/main" val="0"/>
@@ -1602,21 +1662,7 @@
         <w:rPr>
           <w:u w:val="single"/>
         </w:rPr>
-        <w:t xml:space="preserve"> </w:t>
-      </w:r>
-      <w:proofErr w:type="spellStart"/>
-      <w:r>
-        <w:rPr>
-          <w:u w:val="single"/>
-        </w:rPr>
-        <w:t>Backoff</w:t>
-      </w:r>
-      <w:proofErr w:type="spellEnd"/>
-      <w:r>
-        <w:rPr>
-          <w:u w:val="single"/>
-        </w:rPr>
-        <w:t xml:space="preserve"> Algorithm Results:</w:t>
+        <w:t xml:space="preserve"> Backoff Algorithm Results:</w:t>
       </w:r>
     </w:p>
     <w:p>
@@ -1651,13 +1697,9 @@
             <w:pPr>
               <w:jc w:val="center"/>
             </w:pPr>
-            <w:bookmarkStart w:id="0" w:name="_GoBack"/>
-            <w:bookmarkEnd w:id="0"/>
-            <w:proofErr w:type="spellStart"/>
             <w:r>
               <w:t>Lamda</w:t>
             </w:r>
-            <w:proofErr w:type="spellEnd"/>
           </w:p>
         </w:tc>
         <w:tc>
@@ -2180,6 +2222,13 @@
       <w:pPr>
         <w:ind w:left="1080"/>
       </w:pPr>
+    </w:p>
+    <w:p>
+      <w:pPr>
+        <w:ind w:left="1080"/>
+      </w:pPr>
+      <w:bookmarkStart w:id="0" w:name="_GoBack"/>
+      <w:bookmarkEnd w:id="0"/>
     </w:p>
     <w:p>
       <w:pPr>

</xml_diff>

<commit_message>
Added ID to report.docx
</commit_message>
<xml_diff>
--- a/Report.docx
+++ b/Report.docx
@@ -1,6 +1,6 @@
 
 <file path=word/document.xml><?xml version="1.0" encoding="utf-8"?>
-<w:document xmlns:wpc="http://schemas.microsoft.com/office/word/2010/wordprocessingCanvas" xmlns:mo="http://schemas.microsoft.com/office/mac/office/2008/main" xmlns:mc="http://schemas.openxmlformats.org/markup-compatibility/2006" xmlns:mv="urn:schemas-microsoft-com:mac:vml" xmlns:o="urn:schemas-microsoft-com:office:office" xmlns:r="http://schemas.openxmlformats.org/officeDocument/2006/relationships" xmlns:m="http://schemas.openxmlformats.org/officeDocument/2006/math" xmlns:v="urn:schemas-microsoft-com:vml" xmlns:wp14="http://schemas.microsoft.com/office/word/2010/wordprocessingDrawing" xmlns:wp="http://schemas.openxmlformats.org/drawingml/2006/wordprocessingDrawing" xmlns:w10="urn:schemas-microsoft-com:office:word" xmlns:w="http://schemas.openxmlformats.org/wordprocessingml/2006/main" xmlns:w14="http://schemas.microsoft.com/office/word/2010/wordml" xmlns:w15="http://schemas.microsoft.com/office/word/2012/wordml" xmlns:wpg="http://schemas.microsoft.com/office/word/2010/wordprocessingGroup" xmlns:wpi="http://schemas.microsoft.com/office/word/2010/wordprocessingInk" xmlns:wne="http://schemas.microsoft.com/office/word/2006/wordml" xmlns:wps="http://schemas.microsoft.com/office/word/2010/wordprocessingShape" mc:Ignorable="w14 w15 wp14">
+<w:document xmlns:wpc="http://schemas.microsoft.com/office/word/2010/wordprocessingCanvas" xmlns:cx="http://schemas.microsoft.com/office/drawing/2014/chartex" xmlns:cx1="http://schemas.microsoft.com/office/drawing/2015/9/8/chartex" xmlns:cx2="http://schemas.microsoft.com/office/drawing/2015/10/21/chartex" xmlns:cx3="http://schemas.microsoft.com/office/drawing/2016/5/9/chartex" xmlns:cx4="http://schemas.microsoft.com/office/drawing/2016/5/10/chartex" xmlns:cx5="http://schemas.microsoft.com/office/drawing/2016/5/11/chartex" xmlns:cx6="http://schemas.microsoft.com/office/drawing/2016/5/12/chartex" xmlns:cx7="http://schemas.microsoft.com/office/drawing/2016/5/13/chartex" xmlns:cx8="http://schemas.microsoft.com/office/drawing/2016/5/14/chartex" xmlns:mc="http://schemas.openxmlformats.org/markup-compatibility/2006" xmlns:aink="http://schemas.microsoft.com/office/drawing/2016/ink" xmlns:am3d="http://schemas.microsoft.com/office/drawing/2017/model3d" xmlns:o="urn:schemas-microsoft-com:office:office" xmlns:r="http://schemas.openxmlformats.org/officeDocument/2006/relationships" xmlns:m="http://schemas.openxmlformats.org/officeDocument/2006/math" xmlns:v="urn:schemas-microsoft-com:vml" xmlns:wp14="http://schemas.microsoft.com/office/word/2010/wordprocessingDrawing" xmlns:wp="http://schemas.openxmlformats.org/drawingml/2006/wordprocessingDrawing" xmlns:w10="urn:schemas-microsoft-com:office:word" xmlns:w="http://schemas.openxmlformats.org/wordprocessingml/2006/main" xmlns:w14="http://schemas.microsoft.com/office/word/2010/wordml" xmlns:w15="http://schemas.microsoft.com/office/word/2012/wordml" xmlns:w16cid="http://schemas.microsoft.com/office/word/2016/wordml/cid" xmlns:w16se="http://schemas.microsoft.com/office/word/2015/wordml/symex" xmlns:wpg="http://schemas.microsoft.com/office/word/2010/wordprocessingGroup" xmlns:wpi="http://schemas.microsoft.com/office/word/2010/wordprocessingInk" xmlns:wne="http://schemas.microsoft.com/office/word/2006/wordml" xmlns:wps="http://schemas.microsoft.com/office/word/2010/wordprocessingShape" mc:Ignorable="w14 w15 w16se w16cid wp14">
   <w:body>
     <w:p>
       <w:pPr>
@@ -25,6 +25,11 @@
       <w:r>
         <w:t xml:space="preserve">Jasmin Adzic –  </w:t>
       </w:r>
+      <w:r>
+        <w:t>999 883 011</w:t>
+      </w:r>
+      <w:bookmarkStart w:id="0" w:name="_GoBack"/>
+      <w:bookmarkEnd w:id="0"/>
     </w:p>
     <w:p>
       <w:pPr>
@@ -202,9 +207,11 @@
             <w:pPr>
               <w:jc w:val="center"/>
             </w:pPr>
+            <w:proofErr w:type="spellStart"/>
             <w:r>
               <w:t>Lamda</w:t>
             </w:r>
+            <w:proofErr w:type="spellEnd"/>
           </w:p>
         </w:tc>
         <w:tc>
@@ -673,9 +680,11 @@
             <w:pPr>
               <w:jc w:val="center"/>
             </w:pPr>
+            <w:proofErr w:type="spellStart"/>
             <w:r>
               <w:t>Lamda</w:t>
             </w:r>
+            <w:proofErr w:type="spellEnd"/>
           </w:p>
         </w:tc>
         <w:tc>
@@ -1662,7 +1671,21 @@
         <w:rPr>
           <w:u w:val="single"/>
         </w:rPr>
-        <w:t xml:space="preserve"> Backoff Algorithm Results:</w:t>
+        <w:t xml:space="preserve"> </w:t>
+      </w:r>
+      <w:proofErr w:type="spellStart"/>
+      <w:r>
+        <w:rPr>
+          <w:u w:val="single"/>
+        </w:rPr>
+        <w:t>Backoff</w:t>
+      </w:r>
+      <w:proofErr w:type="spellEnd"/>
+      <w:r>
+        <w:rPr>
+          <w:u w:val="single"/>
+        </w:rPr>
+        <w:t xml:space="preserve"> Algorithm Results:</w:t>
       </w:r>
     </w:p>
     <w:p>
@@ -1697,9 +1720,11 @@
             <w:pPr>
               <w:jc w:val="center"/>
             </w:pPr>
+            <w:proofErr w:type="spellStart"/>
             <w:r>
               <w:t>Lamda</w:t>
             </w:r>
+            <w:proofErr w:type="spellEnd"/>
           </w:p>
         </w:tc>
         <w:tc>
@@ -2227,8 +2252,6 @@
       <w:pPr>
         <w:ind w:left="1080"/>
       </w:pPr>
-      <w:bookmarkStart w:id="0" w:name="_GoBack"/>
-      <w:bookmarkEnd w:id="0"/>
     </w:p>
     <w:p>
       <w:pPr>
@@ -2246,8 +2269,8 @@
 </file>
 
 <file path=word/numbering.xml><?xml version="1.0" encoding="utf-8"?>
-<w:numbering xmlns:wpc="http://schemas.microsoft.com/office/word/2010/wordprocessingCanvas" xmlns:mo="http://schemas.microsoft.com/office/mac/office/2008/main" xmlns:mc="http://schemas.openxmlformats.org/markup-compatibility/2006" xmlns:mv="urn:schemas-microsoft-com:mac:vml" xmlns:o="urn:schemas-microsoft-com:office:office" xmlns:r="http://schemas.openxmlformats.org/officeDocument/2006/relationships" xmlns:m="http://schemas.openxmlformats.org/officeDocument/2006/math" xmlns:v="urn:schemas-microsoft-com:vml" xmlns:wp14="http://schemas.microsoft.com/office/word/2010/wordprocessingDrawing" xmlns:wp="http://schemas.openxmlformats.org/drawingml/2006/wordprocessingDrawing" xmlns:w10="urn:schemas-microsoft-com:office:word" xmlns:w="http://schemas.openxmlformats.org/wordprocessingml/2006/main" xmlns:w14="http://schemas.microsoft.com/office/word/2010/wordml" xmlns:w15="http://schemas.microsoft.com/office/word/2012/wordml" xmlns:wpg="http://schemas.microsoft.com/office/word/2010/wordprocessingGroup" xmlns:wpi="http://schemas.microsoft.com/office/word/2010/wordprocessingInk" xmlns:wne="http://schemas.microsoft.com/office/word/2006/wordml" xmlns:wps="http://schemas.microsoft.com/office/word/2010/wordprocessingShape" mc:Ignorable="w14 w15 wp14">
-  <w:abstractNum w:abstractNumId="0">
+<w:numbering xmlns:wpc="http://schemas.microsoft.com/office/word/2010/wordprocessingCanvas" xmlns:cx="http://schemas.microsoft.com/office/drawing/2014/chartex" xmlns:cx1="http://schemas.microsoft.com/office/drawing/2015/9/8/chartex" xmlns:cx2="http://schemas.microsoft.com/office/drawing/2015/10/21/chartex" xmlns:cx3="http://schemas.microsoft.com/office/drawing/2016/5/9/chartex" xmlns:cx4="http://schemas.microsoft.com/office/drawing/2016/5/10/chartex" xmlns:cx5="http://schemas.microsoft.com/office/drawing/2016/5/11/chartex" xmlns:cx6="http://schemas.microsoft.com/office/drawing/2016/5/12/chartex" xmlns:cx7="http://schemas.microsoft.com/office/drawing/2016/5/13/chartex" xmlns:cx8="http://schemas.microsoft.com/office/drawing/2016/5/14/chartex" xmlns:mc="http://schemas.openxmlformats.org/markup-compatibility/2006" xmlns:aink="http://schemas.microsoft.com/office/drawing/2016/ink" xmlns:am3d="http://schemas.microsoft.com/office/drawing/2017/model3d" xmlns:o="urn:schemas-microsoft-com:office:office" xmlns:r="http://schemas.openxmlformats.org/officeDocument/2006/relationships" xmlns:m="http://schemas.openxmlformats.org/officeDocument/2006/math" xmlns:v="urn:schemas-microsoft-com:vml" xmlns:wp14="http://schemas.microsoft.com/office/word/2010/wordprocessingDrawing" xmlns:wp="http://schemas.openxmlformats.org/drawingml/2006/wordprocessingDrawing" xmlns:w10="urn:schemas-microsoft-com:office:word" xmlns:w="http://schemas.openxmlformats.org/wordprocessingml/2006/main" xmlns:w14="http://schemas.microsoft.com/office/word/2010/wordml" xmlns:w15="http://schemas.microsoft.com/office/word/2012/wordml" xmlns:w16cid="http://schemas.microsoft.com/office/word/2016/wordml/cid" xmlns:w16se="http://schemas.microsoft.com/office/word/2015/wordml/symex" xmlns:wpg="http://schemas.microsoft.com/office/word/2010/wordprocessingGroup" xmlns:wpi="http://schemas.microsoft.com/office/word/2010/wordprocessingInk" xmlns:wne="http://schemas.microsoft.com/office/word/2006/wordml" xmlns:wps="http://schemas.microsoft.com/office/word/2010/wordprocessingShape" mc:Ignorable="w14 w15 w16se w16cid wp14">
+  <w:abstractNum w:abstractNumId="0" w15:restartNumberingAfterBreak="0">
     <w:nsid w:val="2B8F35EC"/>
     <w:multiLevelType w:val="hybridMultilevel"/>
     <w:tmpl w:val="CA3AABC0"/>
@@ -2336,7 +2359,7 @@
       </w:pPr>
     </w:lvl>
   </w:abstractNum>
-  <w:abstractNum w:abstractNumId="1">
+  <w:abstractNum w:abstractNumId="1" w15:restartNumberingAfterBreak="0">
     <w:nsid w:val="4E9039E8"/>
     <w:multiLevelType w:val="hybridMultilevel"/>
     <w:tmpl w:val="0824BCC2"/>
@@ -2425,7 +2448,7 @@
       </w:pPr>
     </w:lvl>
   </w:abstractNum>
-  <w:abstractNum w:abstractNumId="2">
+  <w:abstractNum w:abstractNumId="2" w15:restartNumberingAfterBreak="0">
     <w:nsid w:val="68526028"/>
     <w:multiLevelType w:val="hybridMultilevel"/>
     <w:tmpl w:val="8012B3EC"/>
@@ -2527,7 +2550,7 @@
 </file>
 
 <file path=word/styles.xml><?xml version="1.0" encoding="utf-8"?>
-<w:styles xmlns:mc="http://schemas.openxmlformats.org/markup-compatibility/2006" xmlns:r="http://schemas.openxmlformats.org/officeDocument/2006/relationships" xmlns:w="http://schemas.openxmlformats.org/wordprocessingml/2006/main" xmlns:w14="http://schemas.microsoft.com/office/word/2010/wordml" xmlns:w15="http://schemas.microsoft.com/office/word/2012/wordml" mc:Ignorable="w14 w15">
+<w:styles xmlns:mc="http://schemas.openxmlformats.org/markup-compatibility/2006" xmlns:r="http://schemas.openxmlformats.org/officeDocument/2006/relationships" xmlns:w="http://schemas.openxmlformats.org/wordprocessingml/2006/main" xmlns:w14="http://schemas.microsoft.com/office/word/2010/wordml" xmlns:w15="http://schemas.microsoft.com/office/word/2012/wordml" xmlns:w16cid="http://schemas.microsoft.com/office/word/2016/wordml/cid" xmlns:w16se="http://schemas.microsoft.com/office/word/2015/wordml/symex" mc:Ignorable="w14 w15 w16se w16cid">
   <w:docDefaults>
     <w:rPrDefault>
       <w:rPr>
@@ -2539,7 +2562,7 @@
     </w:rPrDefault>
     <w:pPrDefault/>
   </w:docDefaults>
-  <w:latentStyles w:defLockedState="0" w:defUIPriority="99" w:defSemiHidden="0" w:defUnhideWhenUsed="0" w:defQFormat="0" w:count="380">
+  <w:latentStyles w:defLockedState="0" w:defUIPriority="99" w:defSemiHidden="0" w:defUnhideWhenUsed="0" w:defQFormat="0" w:count="375">
     <w:lsdException w:name="Normal" w:uiPriority="0" w:qFormat="1"/>
     <w:lsdException w:name="heading 1" w:uiPriority="9" w:qFormat="1"/>
     <w:lsdException w:name="heading 2" w:semiHidden="1" w:uiPriority="9" w:unhideWhenUsed="1" w:qFormat="1"/>
@@ -2696,15 +2719,6 @@
     <w:lsdException w:name="Balloon Text" w:semiHidden="1" w:unhideWhenUsed="1"/>
     <w:lsdException w:name="Table Grid" w:uiPriority="39"/>
     <w:lsdException w:name="Table Theme" w:semiHidden="1" w:unhideWhenUsed="1"/>
-    <w:lsdException w:name="Note Level 1" w:semiHidden="1" w:unhideWhenUsed="1"/>
-    <w:lsdException w:name="Note Level 2" w:semiHidden="1" w:unhideWhenUsed="1"/>
-    <w:lsdException w:name="Note Level 3" w:semiHidden="1" w:unhideWhenUsed="1"/>
-    <w:lsdException w:name="Note Level 4" w:semiHidden="1" w:unhideWhenUsed="1"/>
-    <w:lsdException w:name="Note Level 5" w:semiHidden="1" w:unhideWhenUsed="1"/>
-    <w:lsdException w:name="Note Level 6" w:semiHidden="1" w:unhideWhenUsed="1"/>
-    <w:lsdException w:name="Note Level 7" w:semiHidden="1" w:unhideWhenUsed="1"/>
-    <w:lsdException w:name="Note Level 8" w:semiHidden="1" w:unhideWhenUsed="1"/>
-    <w:lsdException w:name="Note Level 9" w:semiHidden="1" w:unhideWhenUsed="1"/>
     <w:lsdException w:name="Placeholder Text" w:semiHidden="1"/>
     <w:lsdException w:name="No Spacing" w:uiPriority="1" w:qFormat="1"/>
     <w:lsdException w:name="Light Shading" w:uiPriority="60"/>
@@ -2958,7 +2972,6 @@
     <w:uiPriority w:val="39"/>
     <w:rsid w:val="00AC561F"/>
     <w:tblPr>
-      <w:tblInd w:w="0" w:type="dxa"/>
       <w:tblBorders>
         <w:top w:val="single" w:sz="4" w:space="0" w:color="auto"/>
         <w:left w:val="single" w:sz="4" w:space="0" w:color="auto"/>
@@ -2967,12 +2980,6 @@
         <w:insideH w:val="single" w:sz="4" w:space="0" w:color="auto"/>
         <w:insideV w:val="single" w:sz="4" w:space="0" w:color="auto"/>
       </w:tblBorders>
-      <w:tblCellMar>
-        <w:top w:w="0" w:type="dxa"/>
-        <w:left w:w="108" w:type="dxa"/>
-        <w:bottom w:w="0" w:type="dxa"/>
-        <w:right w:w="108" w:type="dxa"/>
-      </w:tblCellMar>
     </w:tblPr>
   </w:style>
   <w:style w:type="paragraph" w:styleId="ListParagraph">

</xml_diff>

<commit_message>
Added formula for average delay and added output for infinite buffer simulation
</commit_message>
<xml_diff>
--- a/Report.docx
+++ b/Report.docx
@@ -28,8 +28,6 @@
       <w:r>
         <w:t>999 883 011</w:t>
       </w:r>
-      <w:bookmarkStart w:id="0" w:name="_GoBack"/>
-      <w:bookmarkEnd w:id="0"/>
     </w:p>
     <w:p>
       <w:pPr>
@@ -532,6 +530,275 @@
     </w:tbl>
     <w:p>
       <w:pPr>
+        <w:ind w:left="1080"/>
+        <w:rPr>
+          <w:u w:val="single"/>
+        </w:rPr>
+      </w:pPr>
+    </w:p>
+    <w:p>
+      <w:pPr>
+        <w:ind w:left="1080"/>
+        <w:rPr>
+          <w:b/>
+        </w:rPr>
+      </w:pPr>
+      <w:r>
+        <w:rPr>
+          <w:b/>
+        </w:rPr>
+        <w:lastRenderedPageBreak/>
+        <w:t>CALCULATED VALUES THROUGH CODE SIMULATION</w:t>
+      </w:r>
+    </w:p>
+    <w:p>
+      <w:pPr>
+        <w:ind w:left="1080"/>
+        <w:rPr>
+          <w:u w:val="single"/>
+        </w:rPr>
+      </w:pPr>
+      <w:r>
+        <w:rPr>
+          <w:u w:val="single"/>
+        </w:rPr>
+        <w:t xml:space="preserve">Lambda    Count     Min       Max       Mean      Median    </w:t>
+      </w:r>
+      <w:proofErr w:type="spellStart"/>
+      <w:r>
+        <w:rPr>
+          <w:u w:val="single"/>
+        </w:rPr>
+        <w:t>Sd</w:t>
+      </w:r>
+      <w:proofErr w:type="spellEnd"/>
+      <w:r>
+        <w:rPr>
+          <w:u w:val="single"/>
+        </w:rPr>
+        <w:t xml:space="preserve">        Utilization</w:t>
+      </w:r>
+    </w:p>
+    <w:p>
+      <w:pPr>
+        <w:ind w:left="1080"/>
+        <w:rPr>
+          <w:u w:val="single"/>
+        </w:rPr>
+      </w:pPr>
+      <w:r>
+        <w:rPr>
+          <w:u w:val="single"/>
+        </w:rPr>
+        <w:t>0.200     200377    0.000     15.023    1.251     0.867     1.254     0.200</w:t>
+      </w:r>
+    </w:p>
+    <w:p>
+      <w:pPr>
+        <w:ind w:left="1080"/>
+        <w:rPr>
+          <w:u w:val="single"/>
+        </w:rPr>
+      </w:pPr>
+      <w:r>
+        <w:rPr>
+          <w:u w:val="single"/>
+        </w:rPr>
+        <w:t>0.400     400070    0.000     18.180    1.658     1.146     1.660     0.399</w:t>
+      </w:r>
+    </w:p>
+    <w:p>
+      <w:pPr>
+        <w:ind w:left="1080"/>
+        <w:rPr>
+          <w:u w:val="single"/>
+        </w:rPr>
+      </w:pPr>
+      <w:r>
+        <w:rPr>
+          <w:u w:val="single"/>
+        </w:rPr>
+        <w:t>0.600     601173    0.000     30.204    2.529     1.749     2.539     0.603</w:t>
+      </w:r>
+    </w:p>
+    <w:p>
+      <w:pPr>
+        <w:ind w:left="1080"/>
+        <w:rPr>
+          <w:u w:val="single"/>
+        </w:rPr>
+      </w:pPr>
+      <w:r>
+        <w:rPr>
+          <w:u w:val="single"/>
+        </w:rPr>
+        <w:t>0.800     799713    0.000     54.270    4.996     3.452     4.988     0.800</w:t>
+      </w:r>
+    </w:p>
+    <w:p>
+      <w:pPr>
+        <w:pStyle w:val="ListParagraph"/>
+        <w:numPr>
+          <w:ilvl w:val="1"/>
+          <w:numId w:val="4"/>
+        </w:numPr>
+        <w:rPr>
+          <w:u w:val="single"/>
+        </w:rPr>
+      </w:pPr>
+      <w:r>
+        <w:rPr>
+          <w:u w:val="single"/>
+        </w:rPr>
+        <w:t xml:space="preserve">  </w:t>
+      </w:r>
+      <w:r>
+        <w:rPr>
+          <w:u w:val="single"/>
+        </w:rPr>
+        <w:t xml:space="preserve">   </w:t>
+      </w:r>
+      <w:r>
+        <w:rPr>
+          <w:u w:val="single"/>
+        </w:rPr>
+        <w:t>898679    0.000     90.886    9.558     6.698     9.370     0.897</w:t>
+      </w:r>
+    </w:p>
+    <w:p>
+      <w:pPr>
+        <w:pStyle w:val="ListParagraph"/>
+        <w:numPr>
+          <w:ilvl w:val="1"/>
+          <w:numId w:val="5"/>
+        </w:numPr>
+        <w:rPr>
+          <w:u w:val="single"/>
+        </w:rPr>
+      </w:pPr>
+      <w:r>
+        <w:rPr>
+          <w:u w:val="single"/>
+        </w:rPr>
+        <w:t xml:space="preserve">  991142    0.000     419.359   86.938    64.409    76.626    0.990</w:t>
+      </w:r>
+    </w:p>
+    <w:p>
+      <w:pPr>
+        <w:ind w:left="1080"/>
+        <w:rPr>
+          <w:u w:val="single"/>
+        </w:rPr>
+      </w:pPr>
+    </w:p>
+    <w:p>
+      <w:pPr>
+        <w:ind w:left="1080"/>
+      </w:pPr>
+      <w:r>
+        <w:rPr>
+          <w:u w:val="single"/>
+        </w:rPr>
+        <w:t>Formula to calculate Mean Delay</w:t>
+      </w:r>
+    </w:p>
+    <w:p>
+      <w:pPr>
+        <w:ind w:left="1080"/>
+      </w:pPr>
+      <m:oMathPara>
+        <m:oMath>
+          <m:r>
+            <w:rPr>
+              <w:rFonts w:ascii="Cambria Math" w:hAnsi="Cambria Math"/>
+            </w:rPr>
+            <m:t>Average Delay=</m:t>
+          </m:r>
+          <m:f>
+            <m:fPr>
+              <m:ctrlPr>
+                <w:rPr>
+                  <w:rFonts w:ascii="Cambria Math" w:hAnsi="Cambria Math"/>
+                  <w:i/>
+                </w:rPr>
+              </m:ctrlPr>
+            </m:fPr>
+            <m:num>
+              <m:f>
+                <m:fPr>
+                  <m:ctrlPr>
+                    <w:rPr>
+                      <w:rFonts w:ascii="Cambria Math" w:hAnsi="Cambria Math"/>
+                      <w:i/>
+                    </w:rPr>
+                  </m:ctrlPr>
+                </m:fPr>
+                <m:num>
+                  <m:r>
+                    <w:rPr>
+                      <w:rFonts w:ascii="Cambria Math" w:hAnsi="Cambria Math"/>
+                    </w:rPr>
+                    <m:t>1</m:t>
+                  </m:r>
+                </m:num>
+                <m:den>
+                  <m:r>
+                    <w:rPr>
+                      <w:rFonts w:ascii="Cambria Math" w:hAnsi="Cambria Math"/>
+                    </w:rPr>
+                    <m:t>μ</m:t>
+                  </m:r>
+                </m:den>
+              </m:f>
+            </m:num>
+            <m:den>
+              <m:r>
+                <w:rPr>
+                  <w:rFonts w:ascii="Cambria Math" w:hAnsi="Cambria Math"/>
+                </w:rPr>
+                <m:t>1-</m:t>
+              </m:r>
+              <m:f>
+                <m:fPr>
+                  <m:ctrlPr>
+                    <w:rPr>
+                      <w:rFonts w:ascii="Cambria Math" w:hAnsi="Cambria Math"/>
+                      <w:i/>
+                    </w:rPr>
+                  </m:ctrlPr>
+                </m:fPr>
+                <m:num>
+                  <m:r>
+                    <w:rPr>
+                      <w:rFonts w:ascii="Cambria Math" w:hAnsi="Cambria Math"/>
+                    </w:rPr>
+                    <m:t>Lamnda</m:t>
+                  </m:r>
+                </m:num>
+                <m:den>
+                  <m:r>
+                    <w:rPr>
+                      <w:rFonts w:ascii="Cambria Math" w:hAnsi="Cambria Math"/>
+                    </w:rPr>
+                    <m:t>μ</m:t>
+                  </m:r>
+                </m:den>
+              </m:f>
+            </m:den>
+          </m:f>
+        </m:oMath>
+      </m:oMathPara>
+    </w:p>
+    <w:p>
+      <w:pPr>
+        <w:ind w:left="1080"/>
+        <w:rPr>
+          <w:u w:val="single"/>
+        </w:rPr>
+      </w:pPr>
+    </w:p>
+    <w:p>
+      <w:pPr>
         <w:pStyle w:val="ListParagraph"/>
         <w:numPr>
           <w:ilvl w:val="1"/>
@@ -551,7 +818,21 @@
         <w:rPr>
           <w:u w:val="single"/>
         </w:rPr>
-        <w:t>Result:</w:t>
+        <w:t>Result</w:t>
+      </w:r>
+      <w:r>
+        <w:rPr>
+          <w:u w:val="single"/>
+        </w:rPr>
+        <w:t xml:space="preserve"> with finite buffer</w:t>
+      </w:r>
+      <w:bookmarkStart w:id="0" w:name="_GoBack"/>
+      <w:bookmarkEnd w:id="0"/>
+      <w:r>
+        <w:rPr>
+          <w:u w:val="single"/>
+        </w:rPr>
+        <w:t>:</w:t>
       </w:r>
     </w:p>
     <w:p>
@@ -566,7 +847,6 @@
         <w:rPr>
           <w:noProof/>
         </w:rPr>
-        <w:lastRenderedPageBreak/>
         <w:drawing>
           <wp:inline distT="0" distB="0" distL="0" distR="0" wp14:anchorId="7B98BEAA" wp14:editId="353E3FE5">
             <wp:extent cx="5762625" cy="1726442"/>
@@ -1342,6 +1622,7 @@
         <w:rPr>
           <w:noProof/>
         </w:rPr>
+        <w:lastRenderedPageBreak/>
         <w:drawing>
           <wp:inline distT="0" distB="0" distL="0" distR="0" wp14:anchorId="448F510B" wp14:editId="61F10ECB">
             <wp:extent cx="5340293" cy="3283695"/>
@@ -1484,6 +1765,7 @@
         <w:rPr>
           <w:noProof/>
         </w:rPr>
+        <w:lastRenderedPageBreak/>
         <w:drawing>
           <wp:inline distT="0" distB="0" distL="0" distR="0" wp14:anchorId="0B9454A5" wp14:editId="73F20008">
             <wp:extent cx="5434965" cy="3029296"/>
@@ -2271,6 +2553,118 @@
 <file path=word/numbering.xml><?xml version="1.0" encoding="utf-8"?>
 <w:numbering xmlns:wpc="http://schemas.microsoft.com/office/word/2010/wordprocessingCanvas" xmlns:cx="http://schemas.microsoft.com/office/drawing/2014/chartex" xmlns:cx1="http://schemas.microsoft.com/office/drawing/2015/9/8/chartex" xmlns:cx2="http://schemas.microsoft.com/office/drawing/2015/10/21/chartex" xmlns:cx3="http://schemas.microsoft.com/office/drawing/2016/5/9/chartex" xmlns:cx4="http://schemas.microsoft.com/office/drawing/2016/5/10/chartex" xmlns:cx5="http://schemas.microsoft.com/office/drawing/2016/5/11/chartex" xmlns:cx6="http://schemas.microsoft.com/office/drawing/2016/5/12/chartex" xmlns:cx7="http://schemas.microsoft.com/office/drawing/2016/5/13/chartex" xmlns:cx8="http://schemas.microsoft.com/office/drawing/2016/5/14/chartex" xmlns:mc="http://schemas.openxmlformats.org/markup-compatibility/2006" xmlns:aink="http://schemas.microsoft.com/office/drawing/2016/ink" xmlns:am3d="http://schemas.microsoft.com/office/drawing/2017/model3d" xmlns:o="urn:schemas-microsoft-com:office:office" xmlns:r="http://schemas.openxmlformats.org/officeDocument/2006/relationships" xmlns:m="http://schemas.openxmlformats.org/officeDocument/2006/math" xmlns:v="urn:schemas-microsoft-com:vml" xmlns:wp14="http://schemas.microsoft.com/office/word/2010/wordprocessingDrawing" xmlns:wp="http://schemas.openxmlformats.org/drawingml/2006/wordprocessingDrawing" xmlns:w10="urn:schemas-microsoft-com:office:word" xmlns:w="http://schemas.openxmlformats.org/wordprocessingml/2006/main" xmlns:w14="http://schemas.microsoft.com/office/word/2010/wordml" xmlns:w15="http://schemas.microsoft.com/office/word/2012/wordml" xmlns:w16cid="http://schemas.microsoft.com/office/word/2016/wordml/cid" xmlns:w16se="http://schemas.microsoft.com/office/word/2015/wordml/symex" xmlns:wpg="http://schemas.microsoft.com/office/word/2010/wordprocessingGroup" xmlns:wpi="http://schemas.microsoft.com/office/word/2010/wordprocessingInk" xmlns:wne="http://schemas.microsoft.com/office/word/2006/wordml" xmlns:wps="http://schemas.microsoft.com/office/word/2010/wordprocessingShape" mc:Ignorable="w14 w15 w16se w16cid wp14">
   <w:abstractNum w:abstractNumId="0" w15:restartNumberingAfterBreak="0">
+    <w:nsid w:val="026B6B16"/>
+    <w:multiLevelType w:val="multilevel"/>
+    <w:tmpl w:val="E47ABD74"/>
+    <w:lvl w:ilvl="0">
+      <w:numFmt w:val="decimal"/>
+      <w:lvlText w:val="%1"/>
+      <w:lvlJc w:val="left"/>
+      <w:pPr>
+        <w:ind w:left="540" w:hanging="540"/>
+      </w:pPr>
+      <w:rPr>
+        <w:rFonts w:hint="default"/>
+      </w:rPr>
+    </w:lvl>
+    <w:lvl w:ilvl="1">
+      <w:start w:val="990"/>
+      <w:numFmt w:val="decimal"/>
+      <w:lvlText w:val="%1.%2"/>
+      <w:lvlJc w:val="left"/>
+      <w:pPr>
+        <w:ind w:left="1620" w:hanging="540"/>
+      </w:pPr>
+      <w:rPr>
+        <w:rFonts w:hint="default"/>
+      </w:rPr>
+    </w:lvl>
+    <w:lvl w:ilvl="2">
+      <w:start w:val="1"/>
+      <w:numFmt w:val="decimal"/>
+      <w:lvlText w:val="%1.%2.%3"/>
+      <w:lvlJc w:val="left"/>
+      <w:pPr>
+        <w:ind w:left="2880" w:hanging="720"/>
+      </w:pPr>
+      <w:rPr>
+        <w:rFonts w:hint="default"/>
+      </w:rPr>
+    </w:lvl>
+    <w:lvl w:ilvl="3">
+      <w:start w:val="1"/>
+      <w:numFmt w:val="decimal"/>
+      <w:lvlText w:val="%1.%2.%3.%4"/>
+      <w:lvlJc w:val="left"/>
+      <w:pPr>
+        <w:ind w:left="3960" w:hanging="720"/>
+      </w:pPr>
+      <w:rPr>
+        <w:rFonts w:hint="default"/>
+      </w:rPr>
+    </w:lvl>
+    <w:lvl w:ilvl="4">
+      <w:start w:val="1"/>
+      <w:numFmt w:val="decimal"/>
+      <w:lvlText w:val="%1.%2.%3.%4.%5"/>
+      <w:lvlJc w:val="left"/>
+      <w:pPr>
+        <w:ind w:left="5400" w:hanging="1080"/>
+      </w:pPr>
+      <w:rPr>
+        <w:rFonts w:hint="default"/>
+      </w:rPr>
+    </w:lvl>
+    <w:lvl w:ilvl="5">
+      <w:start w:val="1"/>
+      <w:numFmt w:val="decimal"/>
+      <w:lvlText w:val="%1.%2.%3.%4.%5.%6"/>
+      <w:lvlJc w:val="left"/>
+      <w:pPr>
+        <w:ind w:left="6480" w:hanging="1080"/>
+      </w:pPr>
+      <w:rPr>
+        <w:rFonts w:hint="default"/>
+      </w:rPr>
+    </w:lvl>
+    <w:lvl w:ilvl="6">
+      <w:start w:val="1"/>
+      <w:numFmt w:val="decimal"/>
+      <w:lvlText w:val="%1.%2.%3.%4.%5.%6.%7"/>
+      <w:lvlJc w:val="left"/>
+      <w:pPr>
+        <w:ind w:left="7920" w:hanging="1440"/>
+      </w:pPr>
+      <w:rPr>
+        <w:rFonts w:hint="default"/>
+      </w:rPr>
+    </w:lvl>
+    <w:lvl w:ilvl="7">
+      <w:start w:val="1"/>
+      <w:numFmt w:val="decimal"/>
+      <w:lvlText w:val="%1.%2.%3.%4.%5.%6.%7.%8"/>
+      <w:lvlJc w:val="left"/>
+      <w:pPr>
+        <w:ind w:left="9000" w:hanging="1440"/>
+      </w:pPr>
+      <w:rPr>
+        <w:rFonts w:hint="default"/>
+      </w:rPr>
+    </w:lvl>
+    <w:lvl w:ilvl="8">
+      <w:start w:val="1"/>
+      <w:numFmt w:val="decimal"/>
+      <w:lvlText w:val="%1.%2.%3.%4.%5.%6.%7.%8.%9"/>
+      <w:lvlJc w:val="left"/>
+      <w:pPr>
+        <w:ind w:left="10440" w:hanging="1800"/>
+      </w:pPr>
+      <w:rPr>
+        <w:rFonts w:hint="default"/>
+      </w:rPr>
+    </w:lvl>
+  </w:abstractNum>
+  <w:abstractNum w:abstractNumId="1" w15:restartNumberingAfterBreak="0">
     <w:nsid w:val="2B8F35EC"/>
     <w:multiLevelType w:val="hybridMultilevel"/>
     <w:tmpl w:val="CA3AABC0"/>
@@ -2359,7 +2753,119 @@
       </w:pPr>
     </w:lvl>
   </w:abstractNum>
-  <w:abstractNum w:abstractNumId="1" w15:restartNumberingAfterBreak="0">
+  <w:abstractNum w:abstractNumId="2" w15:restartNumberingAfterBreak="0">
+    <w:nsid w:val="2E430E5F"/>
+    <w:multiLevelType w:val="multilevel"/>
+    <w:tmpl w:val="026AD3B0"/>
+    <w:lvl w:ilvl="0">
+      <w:numFmt w:val="decimal"/>
+      <w:lvlText w:val="%1"/>
+      <w:lvlJc w:val="left"/>
+      <w:pPr>
+        <w:ind w:left="540" w:hanging="540"/>
+      </w:pPr>
+      <w:rPr>
+        <w:rFonts w:hint="default"/>
+      </w:rPr>
+    </w:lvl>
+    <w:lvl w:ilvl="1">
+      <w:start w:val="990"/>
+      <w:numFmt w:val="decimal"/>
+      <w:lvlText w:val="%1.%2"/>
+      <w:lvlJc w:val="left"/>
+      <w:pPr>
+        <w:ind w:left="1620" w:hanging="540"/>
+      </w:pPr>
+      <w:rPr>
+        <w:rFonts w:hint="default"/>
+      </w:rPr>
+    </w:lvl>
+    <w:lvl w:ilvl="2">
+      <w:start w:val="1"/>
+      <w:numFmt w:val="decimal"/>
+      <w:lvlText w:val="%1.%2.%3"/>
+      <w:lvlJc w:val="left"/>
+      <w:pPr>
+        <w:ind w:left="2880" w:hanging="720"/>
+      </w:pPr>
+      <w:rPr>
+        <w:rFonts w:hint="default"/>
+      </w:rPr>
+    </w:lvl>
+    <w:lvl w:ilvl="3">
+      <w:start w:val="1"/>
+      <w:numFmt w:val="decimal"/>
+      <w:lvlText w:val="%1.%2.%3.%4"/>
+      <w:lvlJc w:val="left"/>
+      <w:pPr>
+        <w:ind w:left="3960" w:hanging="720"/>
+      </w:pPr>
+      <w:rPr>
+        <w:rFonts w:hint="default"/>
+      </w:rPr>
+    </w:lvl>
+    <w:lvl w:ilvl="4">
+      <w:start w:val="1"/>
+      <w:numFmt w:val="decimal"/>
+      <w:lvlText w:val="%1.%2.%3.%4.%5"/>
+      <w:lvlJc w:val="left"/>
+      <w:pPr>
+        <w:ind w:left="5400" w:hanging="1080"/>
+      </w:pPr>
+      <w:rPr>
+        <w:rFonts w:hint="default"/>
+      </w:rPr>
+    </w:lvl>
+    <w:lvl w:ilvl="5">
+      <w:start w:val="1"/>
+      <w:numFmt w:val="decimal"/>
+      <w:lvlText w:val="%1.%2.%3.%4.%5.%6"/>
+      <w:lvlJc w:val="left"/>
+      <w:pPr>
+        <w:ind w:left="6480" w:hanging="1080"/>
+      </w:pPr>
+      <w:rPr>
+        <w:rFonts w:hint="default"/>
+      </w:rPr>
+    </w:lvl>
+    <w:lvl w:ilvl="6">
+      <w:start w:val="1"/>
+      <w:numFmt w:val="decimal"/>
+      <w:lvlText w:val="%1.%2.%3.%4.%5.%6.%7"/>
+      <w:lvlJc w:val="left"/>
+      <w:pPr>
+        <w:ind w:left="7920" w:hanging="1440"/>
+      </w:pPr>
+      <w:rPr>
+        <w:rFonts w:hint="default"/>
+      </w:rPr>
+    </w:lvl>
+    <w:lvl w:ilvl="7">
+      <w:start w:val="1"/>
+      <w:numFmt w:val="decimal"/>
+      <w:lvlText w:val="%1.%2.%3.%4.%5.%6.%7.%8"/>
+      <w:lvlJc w:val="left"/>
+      <w:pPr>
+        <w:ind w:left="9000" w:hanging="1440"/>
+      </w:pPr>
+      <w:rPr>
+        <w:rFonts w:hint="default"/>
+      </w:rPr>
+    </w:lvl>
+    <w:lvl w:ilvl="8">
+      <w:start w:val="1"/>
+      <w:numFmt w:val="decimal"/>
+      <w:lvlText w:val="%1.%2.%3.%4.%5.%6.%7.%8.%9"/>
+      <w:lvlJc w:val="left"/>
+      <w:pPr>
+        <w:ind w:left="10440" w:hanging="1800"/>
+      </w:pPr>
+      <w:rPr>
+        <w:rFonts w:hint="default"/>
+      </w:rPr>
+    </w:lvl>
+  </w:abstractNum>
+  <w:abstractNum w:abstractNumId="3" w15:restartNumberingAfterBreak="0">
     <w:nsid w:val="4E9039E8"/>
     <w:multiLevelType w:val="hybridMultilevel"/>
     <w:tmpl w:val="0824BCC2"/>
@@ -2448,7 +2954,7 @@
       </w:pPr>
     </w:lvl>
   </w:abstractNum>
-  <w:abstractNum w:abstractNumId="2" w15:restartNumberingAfterBreak="0">
+  <w:abstractNum w:abstractNumId="4" w15:restartNumberingAfterBreak="0">
     <w:nsid w:val="68526028"/>
     <w:multiLevelType w:val="hybridMultilevel"/>
     <w:tmpl w:val="8012B3EC"/>
@@ -2538,13 +3044,19 @@
     </w:lvl>
   </w:abstractNum>
   <w:num w:numId="1">
-    <w:abstractNumId w:val="0"/>
+    <w:abstractNumId w:val="1"/>
   </w:num>
   <w:num w:numId="2">
-    <w:abstractNumId w:val="1"/>
+    <w:abstractNumId w:val="3"/>
   </w:num>
   <w:num w:numId="3">
+    <w:abstractNumId w:val="4"/>
+  </w:num>
+  <w:num w:numId="4">
     <w:abstractNumId w:val="2"/>
+  </w:num>
+  <w:num w:numId="5">
+    <w:abstractNumId w:val="0"/>
   </w:num>
 </w:numbering>
 </file>
@@ -2993,6 +3505,16 @@
       <w:contextualSpacing/>
     </w:pPr>
   </w:style>
+  <w:style w:type="character" w:styleId="PlaceholderText">
+    <w:name w:val="Placeholder Text"/>
+    <w:basedOn w:val="DefaultParagraphFont"/>
+    <w:uiPriority w:val="99"/>
+    <w:semiHidden/>
+    <w:rsid w:val="00CF0238"/>
+    <w:rPr>
+      <w:color w:val="808080"/>
+    </w:rPr>
+  </w:style>
 </w:styles>
 </file>
 

</xml_diff>